<commit_message>
Aggiornamento Specifiche casi d'uso #7202
</commit_message>
<xml_diff>
--- a/Documentazione progetto/Specifiche casi d'uso.docx
+++ b/Documentazione progetto/Specifiche casi d'uso.docx
@@ -1,6 +1,6 @@
 
 <file path=word/document.xml><?xml version="1.0" encoding="utf-8"?>
-<w:document xmlns:wpc="http://schemas.microsoft.com/office/word/2010/wordprocessingCanvas" xmlns:cx="http://schemas.microsoft.com/office/drawing/2014/chartex" xmlns:cx1="http://schemas.microsoft.com/office/drawing/2015/9/8/chartex" xmlns:cx2="http://schemas.microsoft.com/office/drawing/2015/10/21/chartex" xmlns:cx3="http://schemas.microsoft.com/office/drawing/2016/5/9/chartex" xmlns:cx4="http://schemas.microsoft.com/office/drawing/2016/5/10/chartex" xmlns:cx5="http://schemas.microsoft.com/office/drawing/2016/5/11/chartex" xmlns:cx6="http://schemas.microsoft.com/office/drawing/2016/5/12/chartex" xmlns:cx7="http://schemas.microsoft.com/office/drawing/2016/5/13/chartex" xmlns:cx8="http://schemas.microsoft.com/office/drawing/2016/5/14/chartex" xmlns:mc="http://schemas.openxmlformats.org/markup-compatibility/2006" xmlns:aink="http://schemas.microsoft.com/office/drawing/2016/ink" xmlns:o="urn:schemas-microsoft-com:office:office" xmlns:r="http://schemas.openxmlformats.org/officeDocument/2006/relationships" xmlns:m="http://schemas.openxmlformats.org/officeDocument/2006/math" xmlns:v="urn:schemas-microsoft-com:vml" xmlns:wp14="http://schemas.microsoft.com/office/word/2010/wordprocessingDrawing" xmlns:wp="http://schemas.openxmlformats.org/drawingml/2006/wordprocessingDrawing" xmlns:w10="urn:schemas-microsoft-com:office:word" xmlns:w="http://schemas.openxmlformats.org/wordprocessingml/2006/main" xmlns:w14="http://schemas.microsoft.com/office/word/2010/wordml" xmlns:w15="http://schemas.microsoft.com/office/word/2012/wordml" xmlns:w16se="http://schemas.microsoft.com/office/word/2015/wordml/symex" xmlns:wpg="http://schemas.microsoft.com/office/word/2010/wordprocessingGroup" xmlns:wpi="http://schemas.microsoft.com/office/word/2010/wordprocessingInk" xmlns:wne="http://schemas.microsoft.com/office/word/2006/wordml" xmlns:wps="http://schemas.microsoft.com/office/word/2010/wordprocessingShape" mc:Ignorable="w14 w15 w16se wp14">
+<w:document xmlns:wpc="http://schemas.microsoft.com/office/word/2010/wordprocessingCanvas" xmlns:cx="http://schemas.microsoft.com/office/drawing/2014/chartex" xmlns:cx1="http://schemas.microsoft.com/office/drawing/2015/9/8/chartex" xmlns:cx2="http://schemas.microsoft.com/office/drawing/2015/10/21/chartex" xmlns:cx3="http://schemas.microsoft.com/office/drawing/2016/5/9/chartex" xmlns:cx4="http://schemas.microsoft.com/office/drawing/2016/5/10/chartex" xmlns:cx5="http://schemas.microsoft.com/office/drawing/2016/5/11/chartex" xmlns:cx6="http://schemas.microsoft.com/office/drawing/2016/5/12/chartex" xmlns:cx7="http://schemas.microsoft.com/office/drawing/2016/5/13/chartex" xmlns:cx8="http://schemas.microsoft.com/office/drawing/2016/5/14/chartex" xmlns:mc="http://schemas.openxmlformats.org/markup-compatibility/2006" xmlns:aink="http://schemas.microsoft.com/office/drawing/2016/ink" xmlns:am3d="http://schemas.microsoft.com/office/drawing/2017/model3d" xmlns:o="urn:schemas-microsoft-com:office:office" xmlns:r="http://schemas.openxmlformats.org/officeDocument/2006/relationships" xmlns:m="http://schemas.openxmlformats.org/officeDocument/2006/math" xmlns:v="urn:schemas-microsoft-com:vml" xmlns:wp14="http://schemas.microsoft.com/office/word/2010/wordprocessingDrawing" xmlns:wp="http://schemas.openxmlformats.org/drawingml/2006/wordprocessingDrawing" xmlns:w10="urn:schemas-microsoft-com:office:word" xmlns:w="http://schemas.openxmlformats.org/wordprocessingml/2006/main" xmlns:w14="http://schemas.microsoft.com/office/word/2010/wordml" xmlns:w15="http://schemas.microsoft.com/office/word/2012/wordml" xmlns:w16cid="http://schemas.microsoft.com/office/word/2016/wordml/cid" xmlns:w16se="http://schemas.microsoft.com/office/word/2015/wordml/symex" xmlns:wpg="http://schemas.microsoft.com/office/word/2010/wordprocessingGroup" xmlns:wpi="http://schemas.microsoft.com/office/word/2010/wordprocessingInk" xmlns:wne="http://schemas.microsoft.com/office/word/2006/wordml" xmlns:wps="http://schemas.microsoft.com/office/word/2010/wordprocessingShape" mc:Ignorable="w14 w15 w16se w16cid wp14">
   <w:body>
     <w:p>
       <w:pPr>
@@ -670,8 +670,6 @@
         </w:rPr>
         <w:t xml:space="preserve">Accesso al </w:t>
       </w:r>
-      <w:bookmarkStart w:id="0" w:name="_GoBack"/>
-      <w:bookmarkEnd w:id="0"/>
       <w:r>
         <w:rPr>
           <w:rFonts w:ascii="Calibri" w:eastAsia="Calibri" w:hAnsi="Calibri" w:cs="Calibri"/>
@@ -924,7 +922,7 @@
           <w:rFonts w:ascii="Calibri" w:eastAsia="Calibri" w:hAnsi="Calibri" w:cs="Calibri"/>
         </w:rPr>
       </w:pPr>
-      <w:bookmarkStart w:id="1" w:name="_Hlk485225267"/>
+      <w:bookmarkStart w:id="0" w:name="_Hlk485225267"/>
       <w:r>
         <w:rPr>
           <w:rFonts w:ascii="Calibri" w:eastAsia="Calibri" w:hAnsi="Calibri" w:cs="Calibri"/>
@@ -968,7 +966,7 @@
         <w:t>)</w:t>
       </w:r>
     </w:p>
-    <w:bookmarkEnd w:id="1"/>
+    <w:bookmarkEnd w:id="0"/>
     <w:p>
       <w:pPr>
         <w:pStyle w:val="Paragrafoelenco"/>
@@ -3664,7 +3662,7 @@
     <w:p>
       <w:pPr>
         <w:spacing w:after="200" w:line="276" w:lineRule="auto"/>
-        <w:jc w:val="both"/>
+        <w:jc w:val="center"/>
         <w:rPr>
           <w:rFonts w:ascii="Calibri" w:eastAsia="Calibri" w:hAnsi="Calibri" w:cs="Calibri"/>
           <w:b/>
@@ -3683,1685 +3681,8 @@
           <w:szCs w:val="28"/>
         </w:rPr>
       </w:pPr>
-      <w:r>
-        <w:rPr>
-          <w:rFonts w:ascii="Calibri" w:eastAsia="Calibri" w:hAnsi="Calibri" w:cs="Calibri"/>
-          <w:b/>
-          <w:color w:val="FF0000"/>
-          <w:sz w:val="28"/>
-          <w:szCs w:val="28"/>
-        </w:rPr>
-        <w:lastRenderedPageBreak/>
-        <w:t xml:space="preserve">Caso d’uso: </w:t>
-      </w:r>
-      <w:r>
-        <w:rPr>
-          <w:rFonts w:ascii="Calibri" w:eastAsia="Calibri" w:hAnsi="Calibri" w:cs="Calibri"/>
-          <w:b/>
-          <w:sz w:val="28"/>
-          <w:szCs w:val="28"/>
-        </w:rPr>
-        <w:t>Iscrizione nuovo museo</w:t>
-      </w:r>
-    </w:p>
-    <w:p>
-      <w:pPr>
-        <w:spacing w:after="200" w:line="276" w:lineRule="auto"/>
-        <w:jc w:val="center"/>
-        <w:rPr>
-          <w:rFonts w:ascii="Calibri" w:eastAsia="Calibri" w:hAnsi="Calibri" w:cs="Calibri"/>
-          <w:b/>
-          <w:color w:val="FF0000"/>
-        </w:rPr>
-      </w:pPr>
-    </w:p>
-    <w:p>
-      <w:pPr>
-        <w:spacing w:after="200" w:line="276" w:lineRule="auto"/>
-        <w:jc w:val="both"/>
-        <w:rPr>
-          <w:rFonts w:ascii="Calibri" w:eastAsia="Calibri" w:hAnsi="Calibri" w:cs="Calibri"/>
-        </w:rPr>
-      </w:pPr>
-      <w:r>
-        <w:rPr>
-          <w:rFonts w:ascii="Calibri" w:eastAsia="Calibri" w:hAnsi="Calibri" w:cs="Calibri"/>
-          <w:b/>
-          <w:color w:val="FF0000"/>
-        </w:rPr>
-        <w:t>ID:</w:t>
-      </w:r>
-      <w:r>
-        <w:rPr>
-          <w:rFonts w:ascii="Calibri" w:eastAsia="Calibri" w:hAnsi="Calibri" w:cs="Calibri"/>
-          <w:b/>
-          <w:color w:val="FF0000"/>
-        </w:rPr>
-        <w:t xml:space="preserve"> </w:t>
-      </w:r>
-      <w:r>
-        <w:rPr>
-          <w:rFonts w:ascii="Calibri" w:eastAsia="Calibri" w:hAnsi="Calibri" w:cs="Calibri"/>
-        </w:rPr>
-        <w:t>CU6</w:t>
-      </w:r>
-    </w:p>
-    <w:p>
-      <w:pPr>
-        <w:spacing w:after="200" w:line="276" w:lineRule="auto"/>
-        <w:jc w:val="both"/>
-        <w:rPr>
-          <w:rFonts w:ascii="Calibri" w:eastAsia="Calibri" w:hAnsi="Calibri" w:cs="Calibri"/>
-        </w:rPr>
-      </w:pPr>
-      <w:r>
-        <w:rPr>
-          <w:rFonts w:ascii="Calibri" w:eastAsia="Calibri" w:hAnsi="Calibri" w:cs="Calibri"/>
-          <w:b/>
-          <w:color w:val="FF0000"/>
-        </w:rPr>
-        <w:t>A</w:t>
-      </w:r>
-      <w:r>
-        <w:rPr>
-          <w:rFonts w:ascii="Calibri" w:eastAsia="Calibri" w:hAnsi="Calibri" w:cs="Calibri"/>
-          <w:b/>
-          <w:color w:val="FF0000"/>
-        </w:rPr>
-        <w:t>ttori</w:t>
-      </w:r>
-      <w:r>
-        <w:rPr>
-          <w:rFonts w:ascii="Calibri" w:eastAsia="Calibri" w:hAnsi="Calibri" w:cs="Calibri"/>
-          <w:b/>
-          <w:color w:val="FF0000"/>
-        </w:rPr>
-        <w:t>:</w:t>
-      </w:r>
-      <w:r>
-        <w:rPr>
-          <w:rFonts w:ascii="Calibri" w:eastAsia="Calibri" w:hAnsi="Calibri" w:cs="Calibri"/>
-          <w:b/>
-          <w:color w:val="FF0000"/>
-        </w:rPr>
-        <w:t xml:space="preserve"> </w:t>
-      </w:r>
-      <w:r>
-        <w:rPr>
-          <w:rFonts w:ascii="Calibri" w:eastAsia="Calibri" w:hAnsi="Calibri" w:cs="Calibri"/>
-        </w:rPr>
-        <w:t>Amministratore</w:t>
-      </w:r>
-    </w:p>
-    <w:p>
-      <w:pPr>
-        <w:spacing w:after="200" w:line="276" w:lineRule="auto"/>
-        <w:jc w:val="both"/>
-        <w:rPr>
-          <w:rFonts w:ascii="Calibri" w:eastAsia="Calibri" w:hAnsi="Calibri" w:cs="Calibri"/>
-          <w:b/>
-          <w:color w:val="FF0000"/>
-        </w:rPr>
-      </w:pPr>
-      <w:r>
-        <w:rPr>
-          <w:rFonts w:ascii="Calibri" w:eastAsia="Calibri" w:hAnsi="Calibri" w:cs="Calibri"/>
-          <w:b/>
-          <w:color w:val="FF0000"/>
-        </w:rPr>
-        <w:t>P</w:t>
-      </w:r>
-      <w:r>
-        <w:rPr>
-          <w:rFonts w:ascii="Calibri" w:eastAsia="Calibri" w:hAnsi="Calibri" w:cs="Calibri"/>
-          <w:b/>
-          <w:color w:val="FF0000"/>
-        </w:rPr>
-        <w:t>recondizioni</w:t>
-      </w:r>
-      <w:r>
-        <w:rPr>
-          <w:rFonts w:ascii="Calibri" w:eastAsia="Calibri" w:hAnsi="Calibri" w:cs="Calibri"/>
-          <w:b/>
-          <w:color w:val="FF0000"/>
-        </w:rPr>
-        <w:t>:</w:t>
-      </w:r>
-    </w:p>
-    <w:p>
-      <w:pPr>
-        <w:pStyle w:val="Paragrafoelenco"/>
-        <w:numPr>
-          <w:ilvl w:val="0"/>
-          <w:numId w:val="16"/>
-        </w:numPr>
-        <w:spacing w:after="200" w:line="276" w:lineRule="auto"/>
-        <w:jc w:val="both"/>
-        <w:rPr>
-          <w:rFonts w:ascii="Calibri" w:eastAsia="Calibri" w:hAnsi="Calibri" w:cs="Calibri"/>
-        </w:rPr>
-      </w:pPr>
-      <w:r>
-        <w:rPr>
-          <w:rFonts w:ascii="Calibri" w:eastAsia="Calibri" w:hAnsi="Calibri" w:cs="Calibri"/>
-        </w:rPr>
-        <w:t>Il museo non è già iscritto alla piattaforma</w:t>
-      </w:r>
-    </w:p>
-    <w:p>
-      <w:pPr>
-        <w:spacing w:after="200" w:line="276" w:lineRule="auto"/>
-        <w:jc w:val="both"/>
-        <w:rPr>
-          <w:rFonts w:ascii="Calibri" w:eastAsia="Calibri" w:hAnsi="Calibri" w:cs="Calibri"/>
-          <w:b/>
-          <w:color w:val="FF0000"/>
-        </w:rPr>
-      </w:pPr>
-      <w:r>
-        <w:rPr>
-          <w:rFonts w:ascii="Calibri" w:eastAsia="Calibri" w:hAnsi="Calibri" w:cs="Calibri"/>
-          <w:b/>
-          <w:color w:val="FF0000"/>
-        </w:rPr>
-        <w:t>S</w:t>
-      </w:r>
-      <w:r>
-        <w:rPr>
-          <w:rFonts w:ascii="Calibri" w:eastAsia="Calibri" w:hAnsi="Calibri" w:cs="Calibri"/>
-          <w:b/>
-          <w:color w:val="FF0000"/>
-        </w:rPr>
-        <w:t>equenza degli eventi</w:t>
-      </w:r>
-      <w:r>
-        <w:rPr>
-          <w:rFonts w:ascii="Calibri" w:eastAsia="Calibri" w:hAnsi="Calibri" w:cs="Calibri"/>
-          <w:b/>
-          <w:color w:val="FF0000"/>
-        </w:rPr>
-        <w:t>:</w:t>
-      </w:r>
-    </w:p>
-    <w:p>
-      <w:pPr>
-        <w:pStyle w:val="Paragrafoelenco"/>
-        <w:numPr>
-          <w:ilvl w:val="0"/>
-          <w:numId w:val="11"/>
-        </w:numPr>
-        <w:spacing w:after="200" w:line="276" w:lineRule="auto"/>
-        <w:jc w:val="both"/>
-        <w:rPr>
-          <w:rFonts w:ascii="Calibri" w:eastAsia="Calibri" w:hAnsi="Calibri" w:cs="Calibri"/>
-        </w:rPr>
-      </w:pPr>
-      <w:r>
-        <w:rPr>
-          <w:rFonts w:ascii="Calibri" w:eastAsia="Calibri" w:hAnsi="Calibri" w:cs="Calibri"/>
-        </w:rPr>
-        <w:t>A</w:t>
-      </w:r>
-      <w:r>
-        <w:rPr>
-          <w:rFonts w:ascii="Calibri" w:eastAsia="Calibri" w:hAnsi="Calibri" w:cs="Calibri"/>
-        </w:rPr>
-        <w:t>ccedo al sito</w:t>
-      </w:r>
-      <w:r>
-        <w:rPr>
-          <w:rFonts w:ascii="Calibri" w:eastAsia="Calibri" w:hAnsi="Calibri" w:cs="Calibri"/>
-        </w:rPr>
-        <w:t xml:space="preserve"> web</w:t>
-      </w:r>
-    </w:p>
-    <w:p>
-      <w:pPr>
-        <w:pStyle w:val="Paragrafoelenco"/>
-        <w:numPr>
-          <w:ilvl w:val="0"/>
-          <w:numId w:val="11"/>
-        </w:numPr>
-        <w:spacing w:after="200" w:line="276" w:lineRule="auto"/>
-        <w:jc w:val="both"/>
-        <w:rPr>
-          <w:rFonts w:ascii="Calibri" w:eastAsia="Calibri" w:hAnsi="Calibri" w:cs="Calibri"/>
-        </w:rPr>
-      </w:pPr>
-      <w:r>
-        <w:rPr>
-          <w:rFonts w:ascii="Calibri" w:eastAsia="Calibri" w:hAnsi="Calibri" w:cs="Calibri"/>
-        </w:rPr>
-        <w:t>Accedo all’area</w:t>
-      </w:r>
-      <w:r>
-        <w:rPr>
-          <w:rFonts w:ascii="Calibri" w:eastAsia="Calibri" w:hAnsi="Calibri" w:cs="Calibri"/>
-        </w:rPr>
-        <w:t xml:space="preserve"> di registrazione</w:t>
-      </w:r>
-    </w:p>
-    <w:p>
-      <w:pPr>
-        <w:pStyle w:val="Paragrafoelenco"/>
-        <w:numPr>
-          <w:ilvl w:val="0"/>
-          <w:numId w:val="11"/>
-        </w:numPr>
-        <w:spacing w:after="200" w:line="276" w:lineRule="auto"/>
-        <w:jc w:val="both"/>
-        <w:rPr>
-          <w:rFonts w:ascii="Calibri" w:eastAsia="Calibri" w:hAnsi="Calibri" w:cs="Calibri"/>
-        </w:rPr>
-      </w:pPr>
-      <w:r>
-        <w:rPr>
-          <w:rFonts w:ascii="Calibri" w:eastAsia="Calibri" w:hAnsi="Calibri" w:cs="Calibri"/>
-        </w:rPr>
-        <w:t>Inser</w:t>
-      </w:r>
-      <w:r>
-        <w:rPr>
-          <w:rFonts w:ascii="Calibri" w:eastAsia="Calibri" w:hAnsi="Calibri" w:cs="Calibri"/>
-        </w:rPr>
-        <w:t>isco i dati tipici di un museo</w:t>
-      </w:r>
-    </w:p>
-    <w:p>
-      <w:pPr>
-        <w:pStyle w:val="Paragrafoelenco"/>
-        <w:numPr>
-          <w:ilvl w:val="0"/>
-          <w:numId w:val="11"/>
-        </w:numPr>
-        <w:spacing w:after="200" w:line="276" w:lineRule="auto"/>
-        <w:jc w:val="both"/>
-        <w:rPr>
-          <w:rFonts w:ascii="Calibri" w:eastAsia="Calibri" w:hAnsi="Calibri" w:cs="Calibri"/>
-          <w:b/>
-          <w:color w:val="FF0000"/>
-        </w:rPr>
-      </w:pPr>
-      <w:r>
-        <w:rPr>
-          <w:rFonts w:ascii="Calibri" w:eastAsia="Calibri" w:hAnsi="Calibri" w:cs="Calibri"/>
-        </w:rPr>
-        <w:t>Eventualmente</w:t>
-      </w:r>
-      <w:r>
-        <w:rPr>
-          <w:rFonts w:ascii="Calibri" w:eastAsia="Calibri" w:hAnsi="Calibri" w:cs="Calibri"/>
-        </w:rPr>
-        <w:t xml:space="preserve"> creo</w:t>
-      </w:r>
-      <w:r>
-        <w:rPr>
-          <w:rFonts w:ascii="Calibri" w:eastAsia="Calibri" w:hAnsi="Calibri" w:cs="Calibri"/>
-        </w:rPr>
-        <w:t xml:space="preserve"> già</w:t>
-      </w:r>
-      <w:r>
-        <w:rPr>
-          <w:rFonts w:ascii="Calibri" w:eastAsia="Calibri" w:hAnsi="Calibri" w:cs="Calibri"/>
-        </w:rPr>
-        <w:t xml:space="preserve"> gli accessi ai dipendenti tramite </w:t>
-      </w:r>
-      <w:r>
-        <w:rPr>
-          <w:rFonts w:ascii="Calibri" w:eastAsia="Calibri" w:hAnsi="Calibri" w:cs="Calibri"/>
-        </w:rPr>
-        <w:t xml:space="preserve">form apposito </w:t>
-      </w:r>
-      <w:r>
-        <w:rPr>
-          <w:rFonts w:ascii="Calibri" w:eastAsia="Calibri" w:hAnsi="Calibri" w:cs="Calibri"/>
-        </w:rPr>
-        <w:t>(OPZIONALE)</w:t>
-      </w:r>
-    </w:p>
-    <w:p>
-      <w:pPr>
-        <w:spacing w:after="200" w:line="276" w:lineRule="auto"/>
-        <w:jc w:val="both"/>
-        <w:rPr>
-          <w:rFonts w:ascii="Calibri" w:eastAsia="Calibri" w:hAnsi="Calibri" w:cs="Calibri"/>
-          <w:b/>
-          <w:color w:val="FF0000"/>
-        </w:rPr>
-      </w:pPr>
-      <w:r>
-        <w:rPr>
-          <w:rFonts w:ascii="Calibri" w:eastAsia="Calibri" w:hAnsi="Calibri" w:cs="Calibri"/>
-          <w:b/>
-          <w:color w:val="FF0000"/>
-        </w:rPr>
-        <w:t>Postcondizioni</w:t>
-      </w:r>
-      <w:r>
-        <w:rPr>
-          <w:rFonts w:ascii="Calibri" w:eastAsia="Calibri" w:hAnsi="Calibri" w:cs="Calibri"/>
-          <w:b/>
-          <w:color w:val="FF0000"/>
-        </w:rPr>
-        <w:t>:</w:t>
-      </w:r>
-    </w:p>
-    <w:p>
-      <w:pPr>
-        <w:pStyle w:val="Paragrafoelenco"/>
-        <w:numPr>
-          <w:ilvl w:val="0"/>
-          <w:numId w:val="16"/>
-        </w:numPr>
-        <w:spacing w:after="200" w:line="276" w:lineRule="auto"/>
-        <w:jc w:val="both"/>
-        <w:rPr>
-          <w:rFonts w:ascii="Calibri" w:eastAsia="Calibri" w:hAnsi="Calibri" w:cs="Calibri"/>
-          <w:b/>
-          <w:color w:val="FF0000"/>
-        </w:rPr>
-      </w:pPr>
-      <w:r>
-        <w:rPr>
-          <w:rFonts w:ascii="Calibri" w:eastAsia="Calibri" w:hAnsi="Calibri" w:cs="Calibri"/>
-        </w:rPr>
-        <w:t>Iscrizione del museo</w:t>
-      </w:r>
-      <w:r>
-        <w:rPr>
-          <w:rFonts w:ascii="Calibri" w:eastAsia="Calibri" w:hAnsi="Calibri" w:cs="Calibri"/>
-        </w:rPr>
-        <w:t xml:space="preserve"> avvenuta con successo</w:t>
-      </w:r>
-    </w:p>
-    <w:p>
-      <w:pPr>
-        <w:spacing w:after="200" w:line="276" w:lineRule="auto"/>
-        <w:jc w:val="both"/>
-        <w:rPr>
-          <w:rFonts w:ascii="Calibri" w:eastAsia="Calibri" w:hAnsi="Calibri" w:cs="Calibri"/>
-          <w:b/>
-          <w:color w:val="FF0000"/>
-        </w:rPr>
-      </w:pPr>
-    </w:p>
-    <w:p>
-      <w:pPr>
-        <w:spacing w:after="200" w:line="276" w:lineRule="auto"/>
-        <w:jc w:val="both"/>
-        <w:rPr>
-          <w:rFonts w:ascii="Calibri" w:eastAsia="Calibri" w:hAnsi="Calibri" w:cs="Calibri"/>
-          <w:b/>
-          <w:color w:val="FF0000"/>
-        </w:rPr>
-      </w:pPr>
-    </w:p>
-    <w:p>
-      <w:pPr>
-        <w:spacing w:after="200" w:line="276" w:lineRule="auto"/>
-        <w:jc w:val="both"/>
-        <w:rPr>
-          <w:rFonts w:eastAsia="Calibri"/>
-          <w:color w:val="000000" w:themeColor="text1"/>
-        </w:rPr>
-      </w:pPr>
-      <w:r>
-        <w:rPr>
-          <w:rFonts w:eastAsia="Calibri"/>
-          <w:b/>
-          <w:color w:val="538135" w:themeColor="accent6" w:themeShade="BF"/>
-        </w:rPr>
-        <w:t xml:space="preserve">User story: </w:t>
-      </w:r>
-      <w:r>
-        <w:rPr>
-          <w:rFonts w:eastAsia="Calibri"/>
-          <w:color w:val="000000" w:themeColor="text1"/>
-        </w:rPr>
-        <w:t xml:space="preserve">Come </w:t>
-      </w:r>
-      <w:r>
-        <w:rPr>
-          <w:rFonts w:eastAsia="Calibri"/>
-          <w:color w:val="000000" w:themeColor="text1"/>
-        </w:rPr>
-        <w:t>amministratore voglio accedere al sito web per iscrivere il museo e utilizzare i servizi della piattaforma</w:t>
-      </w:r>
-    </w:p>
-    <w:p>
-      <w:pPr>
-        <w:spacing w:after="200" w:line="276" w:lineRule="auto"/>
-        <w:jc w:val="both"/>
-        <w:rPr>
-          <w:rFonts w:ascii="Calibri" w:eastAsia="Calibri" w:hAnsi="Calibri" w:cs="Calibri"/>
-          <w:b/>
-          <w:color w:val="FF0000"/>
-        </w:rPr>
-      </w:pPr>
-    </w:p>
-    <w:p>
-      <w:pPr>
-        <w:spacing w:after="200" w:line="276" w:lineRule="auto"/>
-        <w:jc w:val="both"/>
-        <w:rPr>
-          <w:rFonts w:ascii="Calibri" w:eastAsia="Calibri" w:hAnsi="Calibri" w:cs="Calibri"/>
-          <w:b/>
-          <w:color w:val="FF0000"/>
-        </w:rPr>
-      </w:pPr>
-    </w:p>
-    <w:p>
-      <w:pPr>
-        <w:spacing w:after="200" w:line="276" w:lineRule="auto"/>
-        <w:jc w:val="both"/>
-        <w:rPr>
-          <w:rFonts w:ascii="Calibri" w:eastAsia="Calibri" w:hAnsi="Calibri" w:cs="Calibri"/>
-          <w:b/>
-          <w:color w:val="FF0000"/>
-        </w:rPr>
-      </w:pPr>
-    </w:p>
-    <w:p>
-      <w:pPr>
-        <w:spacing w:after="200" w:line="276" w:lineRule="auto"/>
-        <w:jc w:val="both"/>
-        <w:rPr>
-          <w:rFonts w:ascii="Calibri" w:eastAsia="Calibri" w:hAnsi="Calibri" w:cs="Calibri"/>
-          <w:b/>
-          <w:color w:val="FF0000"/>
-        </w:rPr>
-      </w:pPr>
-    </w:p>
-    <w:p>
-      <w:pPr>
-        <w:spacing w:after="200" w:line="276" w:lineRule="auto"/>
-        <w:jc w:val="both"/>
-        <w:rPr>
-          <w:rFonts w:ascii="Calibri" w:eastAsia="Calibri" w:hAnsi="Calibri" w:cs="Calibri"/>
-          <w:b/>
-          <w:color w:val="FF0000"/>
-        </w:rPr>
-      </w:pPr>
-    </w:p>
-    <w:p>
-      <w:pPr>
-        <w:spacing w:after="200" w:line="276" w:lineRule="auto"/>
-        <w:jc w:val="both"/>
-        <w:rPr>
-          <w:rFonts w:ascii="Calibri" w:eastAsia="Calibri" w:hAnsi="Calibri" w:cs="Calibri"/>
-          <w:b/>
-          <w:color w:val="FF0000"/>
-        </w:rPr>
-      </w:pPr>
-    </w:p>
-    <w:p>
-      <w:pPr>
-        <w:spacing w:after="200" w:line="276" w:lineRule="auto"/>
-        <w:jc w:val="both"/>
-        <w:rPr>
-          <w:rFonts w:ascii="Calibri" w:eastAsia="Calibri" w:hAnsi="Calibri" w:cs="Calibri"/>
-          <w:b/>
-          <w:color w:val="FF0000"/>
-        </w:rPr>
-      </w:pPr>
-    </w:p>
-    <w:p>
-      <w:pPr>
-        <w:spacing w:after="200" w:line="276" w:lineRule="auto"/>
-        <w:jc w:val="both"/>
-        <w:rPr>
-          <w:rFonts w:ascii="Calibri" w:eastAsia="Calibri" w:hAnsi="Calibri" w:cs="Calibri"/>
-          <w:b/>
-          <w:color w:val="FF0000"/>
-        </w:rPr>
-      </w:pPr>
-    </w:p>
-    <w:p>
-      <w:pPr>
-        <w:spacing w:after="200" w:line="276" w:lineRule="auto"/>
-        <w:jc w:val="both"/>
-        <w:rPr>
-          <w:rFonts w:ascii="Calibri" w:eastAsia="Calibri" w:hAnsi="Calibri" w:cs="Calibri"/>
-          <w:b/>
-          <w:color w:val="FF0000"/>
-        </w:rPr>
-      </w:pPr>
-    </w:p>
-    <w:p>
-      <w:pPr>
-        <w:spacing w:after="200" w:line="276" w:lineRule="auto"/>
-        <w:jc w:val="both"/>
-        <w:rPr>
-          <w:rFonts w:ascii="Calibri" w:eastAsia="Calibri" w:hAnsi="Calibri" w:cs="Calibri"/>
-          <w:b/>
-          <w:color w:val="FF0000"/>
-        </w:rPr>
-      </w:pPr>
-    </w:p>
-    <w:p>
-      <w:pPr>
-        <w:spacing w:after="200" w:line="276" w:lineRule="auto"/>
-        <w:jc w:val="both"/>
-        <w:rPr>
-          <w:rFonts w:ascii="Calibri" w:eastAsia="Calibri" w:hAnsi="Calibri" w:cs="Calibri"/>
-          <w:b/>
-          <w:color w:val="FF0000"/>
-        </w:rPr>
-      </w:pPr>
-    </w:p>
-    <w:p>
-      <w:pPr>
-        <w:spacing w:after="200" w:line="276" w:lineRule="auto"/>
-        <w:jc w:val="both"/>
-        <w:rPr>
-          <w:rFonts w:ascii="Calibri" w:eastAsia="Calibri" w:hAnsi="Calibri" w:cs="Calibri"/>
-          <w:b/>
-          <w:color w:val="FF0000"/>
-        </w:rPr>
-      </w:pPr>
-    </w:p>
-    <w:p>
-      <w:pPr>
-        <w:spacing w:after="200" w:line="276" w:lineRule="auto"/>
-        <w:jc w:val="center"/>
-        <w:rPr>
-          <w:rFonts w:ascii="Calibri" w:eastAsia="Calibri" w:hAnsi="Calibri" w:cs="Calibri"/>
-          <w:b/>
-          <w:sz w:val="28"/>
-          <w:szCs w:val="28"/>
-        </w:rPr>
-      </w:pPr>
-      <w:r>
-        <w:rPr>
-          <w:rFonts w:ascii="Calibri" w:eastAsia="Calibri" w:hAnsi="Calibri" w:cs="Calibri"/>
-          <w:b/>
-          <w:color w:val="FF0000"/>
-          <w:sz w:val="28"/>
-          <w:szCs w:val="28"/>
-        </w:rPr>
-        <w:lastRenderedPageBreak/>
-        <w:t xml:space="preserve">Caso d’uso: </w:t>
-      </w:r>
-      <w:r>
-        <w:rPr>
-          <w:rFonts w:ascii="Calibri" w:eastAsia="Calibri" w:hAnsi="Calibri" w:cs="Calibri"/>
-          <w:b/>
-          <w:sz w:val="28"/>
-          <w:szCs w:val="28"/>
-        </w:rPr>
-        <w:t>Modifica dati museo</w:t>
-      </w:r>
-    </w:p>
-    <w:p>
-      <w:pPr>
-        <w:spacing w:after="200" w:line="276" w:lineRule="auto"/>
-        <w:jc w:val="center"/>
-        <w:rPr>
-          <w:rFonts w:ascii="Calibri" w:eastAsia="Calibri" w:hAnsi="Calibri" w:cs="Calibri"/>
-          <w:b/>
-          <w:sz w:val="28"/>
-          <w:szCs w:val="28"/>
-        </w:rPr>
-      </w:pPr>
-    </w:p>
-    <w:p>
-      <w:pPr>
-        <w:spacing w:after="200" w:line="276" w:lineRule="auto"/>
-        <w:jc w:val="both"/>
-        <w:rPr>
-          <w:rFonts w:ascii="Calibri" w:eastAsia="Calibri" w:hAnsi="Calibri" w:cs="Calibri"/>
-        </w:rPr>
-      </w:pPr>
-      <w:r>
-        <w:rPr>
-          <w:rFonts w:ascii="Calibri" w:eastAsia="Calibri" w:hAnsi="Calibri" w:cs="Calibri"/>
-          <w:b/>
-          <w:color w:val="FF0000"/>
-        </w:rPr>
-        <w:t xml:space="preserve">ID: </w:t>
-      </w:r>
-      <w:r>
-        <w:rPr>
-          <w:rFonts w:ascii="Calibri" w:eastAsia="Calibri" w:hAnsi="Calibri" w:cs="Calibri"/>
-        </w:rPr>
-        <w:t>CU7</w:t>
-      </w:r>
-    </w:p>
-    <w:p>
-      <w:pPr>
-        <w:spacing w:after="200" w:line="276" w:lineRule="auto"/>
-        <w:jc w:val="both"/>
-        <w:rPr>
-          <w:rFonts w:ascii="Calibri" w:eastAsia="Calibri" w:hAnsi="Calibri" w:cs="Calibri"/>
-        </w:rPr>
-      </w:pPr>
-      <w:r>
-        <w:rPr>
-          <w:rFonts w:ascii="Calibri" w:eastAsia="Calibri" w:hAnsi="Calibri" w:cs="Calibri"/>
-          <w:b/>
-          <w:color w:val="FF0000"/>
-        </w:rPr>
-        <w:t xml:space="preserve">Attori: </w:t>
-      </w:r>
-      <w:r>
-        <w:rPr>
-          <w:rFonts w:ascii="Calibri" w:eastAsia="Calibri" w:hAnsi="Calibri" w:cs="Calibri"/>
-        </w:rPr>
-        <w:t>Amministratore</w:t>
-      </w:r>
-    </w:p>
-    <w:p>
-      <w:pPr>
-        <w:spacing w:after="200" w:line="276" w:lineRule="auto"/>
-        <w:jc w:val="both"/>
-        <w:rPr>
-          <w:rFonts w:ascii="Calibri" w:eastAsia="Calibri" w:hAnsi="Calibri" w:cs="Calibri"/>
-          <w:b/>
-          <w:color w:val="FF0000"/>
-        </w:rPr>
-      </w:pPr>
-      <w:r>
-        <w:rPr>
-          <w:rFonts w:ascii="Calibri" w:eastAsia="Calibri" w:hAnsi="Calibri" w:cs="Calibri"/>
-          <w:b/>
-          <w:color w:val="FF0000"/>
-        </w:rPr>
-        <w:t>Precondizioni:</w:t>
-      </w:r>
-    </w:p>
-    <w:p>
-      <w:pPr>
-        <w:pStyle w:val="Paragrafoelenco"/>
-        <w:numPr>
-          <w:ilvl w:val="0"/>
-          <w:numId w:val="16"/>
-        </w:numPr>
-        <w:spacing w:after="200" w:line="276" w:lineRule="auto"/>
-        <w:jc w:val="both"/>
-        <w:rPr>
-          <w:rFonts w:ascii="Calibri" w:eastAsia="Calibri" w:hAnsi="Calibri" w:cs="Calibri"/>
-        </w:rPr>
-      </w:pPr>
-      <w:r>
-        <w:rPr>
-          <w:rFonts w:ascii="Calibri" w:eastAsia="Calibri" w:hAnsi="Calibri" w:cs="Calibri"/>
-        </w:rPr>
-        <w:t xml:space="preserve">Il museo </w:t>
-      </w:r>
-      <w:r>
-        <w:rPr>
-          <w:rFonts w:ascii="Calibri" w:eastAsia="Calibri" w:hAnsi="Calibri" w:cs="Calibri"/>
-        </w:rPr>
-        <w:t>è già iscritto alla piattaforma</w:t>
-      </w:r>
-    </w:p>
-    <w:p>
-      <w:pPr>
-        <w:pStyle w:val="Paragrafoelenco"/>
-        <w:numPr>
-          <w:ilvl w:val="0"/>
-          <w:numId w:val="16"/>
-        </w:numPr>
-        <w:spacing w:after="200" w:line="276" w:lineRule="auto"/>
-        <w:jc w:val="both"/>
-        <w:rPr>
-          <w:rFonts w:ascii="Calibri" w:eastAsia="Calibri" w:hAnsi="Calibri" w:cs="Calibri"/>
-        </w:rPr>
-      </w:pPr>
-      <w:r>
-        <w:rPr>
-          <w:rFonts w:ascii="Calibri" w:eastAsia="Calibri" w:hAnsi="Calibri" w:cs="Calibri"/>
-        </w:rPr>
-        <w:t>Ho i diritti di accesso al backend come amministratore</w:t>
-      </w:r>
-    </w:p>
-    <w:p>
-      <w:pPr>
-        <w:pStyle w:val="Paragrafoelenco"/>
-        <w:numPr>
-          <w:ilvl w:val="0"/>
-          <w:numId w:val="16"/>
-        </w:numPr>
-        <w:spacing w:after="200" w:line="276" w:lineRule="auto"/>
-        <w:jc w:val="both"/>
-        <w:rPr>
-          <w:rFonts w:ascii="Calibri" w:eastAsia="Calibri" w:hAnsi="Calibri" w:cs="Calibri"/>
-        </w:rPr>
-      </w:pPr>
-      <w:r>
-        <w:rPr>
-          <w:rFonts w:ascii="Calibri" w:eastAsia="Calibri" w:hAnsi="Calibri" w:cs="Calibri"/>
-        </w:rPr>
-        <w:t>Effettuato il login come amministratore</w:t>
-      </w:r>
-    </w:p>
-    <w:p>
-      <w:pPr>
-        <w:spacing w:after="200" w:line="276" w:lineRule="auto"/>
-        <w:jc w:val="both"/>
-        <w:rPr>
-          <w:rFonts w:ascii="Calibri" w:eastAsia="Calibri" w:hAnsi="Calibri" w:cs="Calibri"/>
-          <w:b/>
-          <w:color w:val="FF0000"/>
-        </w:rPr>
-      </w:pPr>
-      <w:r>
-        <w:rPr>
-          <w:rFonts w:ascii="Calibri" w:eastAsia="Calibri" w:hAnsi="Calibri" w:cs="Calibri"/>
-          <w:b/>
-          <w:color w:val="FF0000"/>
-        </w:rPr>
-        <w:t>Sequenza degli eventi:</w:t>
-      </w:r>
-    </w:p>
-    <w:p>
-      <w:pPr>
-        <w:pStyle w:val="Paragrafoelenco"/>
-        <w:numPr>
-          <w:ilvl w:val="0"/>
-          <w:numId w:val="22"/>
-        </w:numPr>
-        <w:spacing w:after="200" w:line="276" w:lineRule="auto"/>
-        <w:jc w:val="both"/>
-        <w:rPr>
-          <w:rFonts w:ascii="Calibri" w:eastAsia="Calibri" w:hAnsi="Calibri" w:cs="Calibri"/>
-        </w:rPr>
-      </w:pPr>
-      <w:r>
-        <w:rPr>
-          <w:rFonts w:ascii="Calibri" w:eastAsia="Calibri" w:hAnsi="Calibri" w:cs="Calibri"/>
-        </w:rPr>
-        <w:t>Accedo al sito web</w:t>
-      </w:r>
-    </w:p>
-    <w:p>
-      <w:pPr>
-        <w:pStyle w:val="Paragrafoelenco"/>
-        <w:numPr>
-          <w:ilvl w:val="0"/>
-          <w:numId w:val="22"/>
-        </w:numPr>
-        <w:spacing w:after="200" w:line="276" w:lineRule="auto"/>
-        <w:jc w:val="both"/>
-        <w:rPr>
-          <w:rFonts w:ascii="Calibri" w:eastAsia="Calibri" w:hAnsi="Calibri" w:cs="Calibri"/>
-        </w:rPr>
-      </w:pPr>
-      <w:r>
-        <w:rPr>
-          <w:rFonts w:ascii="Calibri" w:eastAsia="Calibri" w:hAnsi="Calibri" w:cs="Calibri"/>
-        </w:rPr>
-        <w:t>Effettuo il login tramite le credenziali di accesso</w:t>
-      </w:r>
-    </w:p>
-    <w:p>
-      <w:pPr>
-        <w:pStyle w:val="Paragrafoelenco"/>
-        <w:numPr>
-          <w:ilvl w:val="0"/>
-          <w:numId w:val="22"/>
-        </w:numPr>
-        <w:spacing w:after="200" w:line="276" w:lineRule="auto"/>
-        <w:jc w:val="both"/>
-        <w:rPr>
-          <w:rFonts w:ascii="Calibri" w:eastAsia="Calibri" w:hAnsi="Calibri" w:cs="Calibri"/>
-        </w:rPr>
-      </w:pPr>
-      <w:r>
-        <w:rPr>
-          <w:rFonts w:ascii="Calibri" w:eastAsia="Calibri" w:hAnsi="Calibri" w:cs="Calibri"/>
-        </w:rPr>
-        <w:t>Entro nella se</w:t>
-      </w:r>
-      <w:r>
-        <w:rPr>
-          <w:rFonts w:ascii="Calibri" w:eastAsia="Calibri" w:hAnsi="Calibri" w:cs="Calibri"/>
-        </w:rPr>
-        <w:t>zione dedicata alla modifica dei dati</w:t>
-      </w:r>
-      <w:r>
-        <w:rPr>
-          <w:rFonts w:ascii="Calibri" w:eastAsia="Calibri" w:hAnsi="Calibri" w:cs="Calibri"/>
-        </w:rPr>
-        <w:t xml:space="preserve"> museo</w:t>
-      </w:r>
-    </w:p>
-    <w:p>
-      <w:pPr>
-        <w:pStyle w:val="Paragrafoelenco"/>
-        <w:numPr>
-          <w:ilvl w:val="0"/>
-          <w:numId w:val="22"/>
-        </w:numPr>
-        <w:spacing w:after="200" w:line="276" w:lineRule="auto"/>
-        <w:jc w:val="both"/>
-        <w:rPr>
-          <w:rFonts w:ascii="Calibri" w:eastAsia="Calibri" w:hAnsi="Calibri" w:cs="Calibri"/>
-        </w:rPr>
-      </w:pPr>
-      <w:r>
-        <w:rPr>
-          <w:rFonts w:ascii="Calibri" w:eastAsia="Calibri" w:hAnsi="Calibri" w:cs="Calibri"/>
-        </w:rPr>
-        <w:t>Modifico i dati del museo</w:t>
-      </w:r>
-    </w:p>
-    <w:p>
-      <w:pPr>
-        <w:pStyle w:val="Paragrafoelenco"/>
-        <w:numPr>
-          <w:ilvl w:val="0"/>
-          <w:numId w:val="22"/>
-        </w:numPr>
-        <w:spacing w:after="200" w:line="276" w:lineRule="auto"/>
-        <w:jc w:val="both"/>
-        <w:rPr>
-          <w:rFonts w:ascii="Calibri" w:eastAsia="Calibri" w:hAnsi="Calibri" w:cs="Calibri"/>
-          <w:b/>
-          <w:color w:val="FF0000"/>
-        </w:rPr>
-      </w:pPr>
-      <w:r>
-        <w:rPr>
-          <w:rFonts w:ascii="Calibri" w:eastAsia="Calibri" w:hAnsi="Calibri" w:cs="Calibri"/>
-        </w:rPr>
-        <w:t>Confermo/annullo la modica dei dati</w:t>
-      </w:r>
-    </w:p>
-    <w:p>
-      <w:pPr>
-        <w:spacing w:after="200" w:line="276" w:lineRule="auto"/>
-        <w:jc w:val="both"/>
-        <w:rPr>
-          <w:rFonts w:ascii="Calibri" w:eastAsia="Calibri" w:hAnsi="Calibri" w:cs="Calibri"/>
-          <w:b/>
-          <w:color w:val="FF0000"/>
-        </w:rPr>
-      </w:pPr>
-      <w:r>
-        <w:rPr>
-          <w:rFonts w:ascii="Calibri" w:eastAsia="Calibri" w:hAnsi="Calibri" w:cs="Calibri"/>
-          <w:b/>
-          <w:color w:val="FF0000"/>
-        </w:rPr>
-        <w:t>Postcondizioni:</w:t>
-      </w:r>
-    </w:p>
-    <w:p>
-      <w:pPr>
-        <w:pStyle w:val="Paragrafoelenco"/>
-        <w:numPr>
-          <w:ilvl w:val="0"/>
-          <w:numId w:val="16"/>
-        </w:numPr>
-        <w:spacing w:after="200" w:line="276" w:lineRule="auto"/>
-        <w:jc w:val="both"/>
-        <w:rPr>
-          <w:rFonts w:ascii="Calibri" w:eastAsia="Calibri" w:hAnsi="Calibri" w:cs="Calibri"/>
-          <w:b/>
-          <w:color w:val="FF0000"/>
-        </w:rPr>
-      </w:pPr>
-      <w:r>
-        <w:rPr>
-          <w:rFonts w:ascii="Calibri" w:eastAsia="Calibri" w:hAnsi="Calibri" w:cs="Calibri"/>
-        </w:rPr>
-        <w:t>Modifica dati del museo</w:t>
-      </w:r>
-      <w:r>
-        <w:rPr>
-          <w:rFonts w:ascii="Calibri" w:eastAsia="Calibri" w:hAnsi="Calibri" w:cs="Calibri"/>
-        </w:rPr>
-        <w:t xml:space="preserve"> avvenuta con successo</w:t>
-      </w:r>
-    </w:p>
-    <w:p>
-      <w:pPr>
-        <w:spacing w:after="200" w:line="276" w:lineRule="auto"/>
-        <w:jc w:val="both"/>
-        <w:rPr>
-          <w:rFonts w:ascii="Calibri" w:eastAsia="Calibri" w:hAnsi="Calibri" w:cs="Calibri"/>
-          <w:b/>
-          <w:color w:val="FF0000"/>
-        </w:rPr>
-      </w:pPr>
-    </w:p>
-    <w:p>
-      <w:pPr>
-        <w:spacing w:after="200" w:line="276" w:lineRule="auto"/>
-        <w:jc w:val="both"/>
-        <w:rPr>
-          <w:rFonts w:ascii="Calibri" w:eastAsia="Calibri" w:hAnsi="Calibri" w:cs="Calibri"/>
-          <w:b/>
-          <w:color w:val="FF0000"/>
-        </w:rPr>
-      </w:pPr>
-    </w:p>
-    <w:p>
-      <w:pPr>
-        <w:spacing w:after="200" w:line="276" w:lineRule="auto"/>
-        <w:jc w:val="both"/>
-        <w:rPr>
-          <w:rFonts w:eastAsia="Calibri"/>
-          <w:color w:val="000000" w:themeColor="text1"/>
-        </w:rPr>
-      </w:pPr>
-      <w:r>
-        <w:rPr>
-          <w:rFonts w:eastAsia="Calibri"/>
-          <w:b/>
-          <w:color w:val="538135" w:themeColor="accent6" w:themeShade="BF"/>
-        </w:rPr>
-        <w:t xml:space="preserve">User story: </w:t>
-      </w:r>
-      <w:r>
-        <w:rPr>
-          <w:rFonts w:eastAsia="Calibri"/>
-          <w:color w:val="000000" w:themeColor="text1"/>
-        </w:rPr>
-        <w:t xml:space="preserve">Come </w:t>
-      </w:r>
-      <w:r>
-        <w:rPr>
-          <w:rFonts w:eastAsia="Calibri"/>
-          <w:color w:val="000000" w:themeColor="text1"/>
-        </w:rPr>
-        <w:t xml:space="preserve">amministratore voglio accedere </w:t>
-      </w:r>
-      <w:r>
-        <w:rPr>
-          <w:rFonts w:eastAsia="Calibri"/>
-          <w:color w:val="000000" w:themeColor="text1"/>
-        </w:rPr>
-        <w:t>al backend del sito web (tramite login)</w:t>
-      </w:r>
-      <w:r>
-        <w:rPr>
-          <w:rFonts w:eastAsia="Calibri"/>
-          <w:color w:val="000000" w:themeColor="text1"/>
-        </w:rPr>
-        <w:t xml:space="preserve"> per modificare i dati relativi al</w:t>
-      </w:r>
-      <w:r>
-        <w:rPr>
-          <w:rFonts w:eastAsia="Calibri"/>
-          <w:color w:val="000000" w:themeColor="text1"/>
-        </w:rPr>
-        <w:t xml:space="preserve"> museo</w:t>
-      </w:r>
-    </w:p>
-    <w:p>
-      <w:pPr>
-        <w:spacing w:after="200" w:line="276" w:lineRule="auto"/>
-        <w:jc w:val="both"/>
-        <w:rPr>
-          <w:rFonts w:ascii="Calibri" w:eastAsia="Calibri" w:hAnsi="Calibri" w:cs="Calibri"/>
-          <w:b/>
-          <w:color w:val="FF0000"/>
-        </w:rPr>
-      </w:pPr>
-    </w:p>
-    <w:p>
-      <w:pPr>
-        <w:spacing w:after="200" w:line="276" w:lineRule="auto"/>
-        <w:jc w:val="both"/>
-        <w:rPr>
-          <w:rFonts w:ascii="Calibri" w:eastAsia="Calibri" w:hAnsi="Calibri" w:cs="Calibri"/>
-          <w:b/>
-          <w:color w:val="FF0000"/>
-        </w:rPr>
-      </w:pPr>
-    </w:p>
-    <w:p>
-      <w:pPr>
-        <w:spacing w:after="200" w:line="276" w:lineRule="auto"/>
-        <w:jc w:val="both"/>
-        <w:rPr>
-          <w:rFonts w:ascii="Calibri" w:eastAsia="Calibri" w:hAnsi="Calibri" w:cs="Calibri"/>
-          <w:b/>
-          <w:color w:val="FF0000"/>
-        </w:rPr>
-      </w:pPr>
-    </w:p>
-    <w:p>
-      <w:pPr>
-        <w:spacing w:after="200" w:line="276" w:lineRule="auto"/>
-        <w:jc w:val="both"/>
-        <w:rPr>
-          <w:rFonts w:ascii="Calibri" w:eastAsia="Calibri" w:hAnsi="Calibri" w:cs="Calibri"/>
-          <w:b/>
-          <w:color w:val="FF0000"/>
-        </w:rPr>
-      </w:pPr>
-    </w:p>
-    <w:p>
-      <w:pPr>
-        <w:spacing w:after="200" w:line="276" w:lineRule="auto"/>
-        <w:jc w:val="both"/>
-        <w:rPr>
-          <w:rFonts w:ascii="Calibri" w:eastAsia="Calibri" w:hAnsi="Calibri" w:cs="Calibri"/>
-          <w:b/>
-          <w:color w:val="FF0000"/>
-        </w:rPr>
-      </w:pPr>
-    </w:p>
-    <w:p>
-      <w:pPr>
-        <w:spacing w:after="200" w:line="276" w:lineRule="auto"/>
-        <w:jc w:val="both"/>
-        <w:rPr>
-          <w:rFonts w:ascii="Calibri" w:eastAsia="Calibri" w:hAnsi="Calibri" w:cs="Calibri"/>
-          <w:b/>
-          <w:color w:val="FF0000"/>
-        </w:rPr>
-      </w:pPr>
-    </w:p>
-    <w:p>
-      <w:pPr>
-        <w:spacing w:after="200" w:line="276" w:lineRule="auto"/>
-        <w:jc w:val="both"/>
-        <w:rPr>
-          <w:rFonts w:ascii="Calibri" w:eastAsia="Calibri" w:hAnsi="Calibri" w:cs="Calibri"/>
-          <w:b/>
-          <w:color w:val="FF0000"/>
-        </w:rPr>
-      </w:pPr>
-    </w:p>
-    <w:p>
-      <w:pPr>
-        <w:spacing w:after="200" w:line="276" w:lineRule="auto"/>
-        <w:jc w:val="both"/>
-        <w:rPr>
-          <w:rFonts w:ascii="Calibri" w:eastAsia="Calibri" w:hAnsi="Calibri" w:cs="Calibri"/>
-          <w:b/>
-          <w:color w:val="FF0000"/>
-        </w:rPr>
-      </w:pPr>
-    </w:p>
-    <w:p>
-      <w:pPr>
-        <w:spacing w:after="200" w:line="276" w:lineRule="auto"/>
-        <w:jc w:val="both"/>
-        <w:rPr>
-          <w:rFonts w:ascii="Calibri" w:eastAsia="Calibri" w:hAnsi="Calibri" w:cs="Calibri"/>
-          <w:b/>
-          <w:color w:val="FF0000"/>
-        </w:rPr>
-      </w:pPr>
-    </w:p>
-    <w:p>
-      <w:pPr>
-        <w:spacing w:after="200" w:line="276" w:lineRule="auto"/>
-        <w:jc w:val="both"/>
-        <w:rPr>
-          <w:rFonts w:ascii="Calibri" w:eastAsia="Calibri" w:hAnsi="Calibri" w:cs="Calibri"/>
-          <w:b/>
-          <w:color w:val="FF0000"/>
-        </w:rPr>
-      </w:pPr>
-    </w:p>
-    <w:p>
-      <w:pPr>
-        <w:spacing w:after="200" w:line="276" w:lineRule="auto"/>
-        <w:jc w:val="center"/>
-        <w:rPr>
-          <w:rFonts w:ascii="Calibri" w:eastAsia="Calibri" w:hAnsi="Calibri" w:cs="Calibri"/>
-          <w:b/>
-          <w:sz w:val="28"/>
-          <w:szCs w:val="28"/>
-        </w:rPr>
-      </w:pPr>
-      <w:r>
-        <w:rPr>
-          <w:rFonts w:ascii="Calibri" w:eastAsia="Calibri" w:hAnsi="Calibri" w:cs="Calibri"/>
-          <w:b/>
-          <w:color w:val="FF0000"/>
-          <w:sz w:val="28"/>
-          <w:szCs w:val="28"/>
-        </w:rPr>
-        <w:lastRenderedPageBreak/>
-        <w:t xml:space="preserve">Caso d’uso: </w:t>
-      </w:r>
-      <w:r>
-        <w:rPr>
-          <w:rFonts w:ascii="Calibri" w:eastAsia="Calibri" w:hAnsi="Calibri" w:cs="Calibri"/>
-          <w:b/>
-          <w:sz w:val="28"/>
-          <w:szCs w:val="28"/>
-        </w:rPr>
-        <w:t>Eliminazione museo</w:t>
-      </w:r>
-    </w:p>
-    <w:p>
-      <w:pPr>
-        <w:spacing w:after="200" w:line="276" w:lineRule="auto"/>
-        <w:jc w:val="center"/>
-        <w:rPr>
-          <w:rFonts w:ascii="Calibri" w:eastAsia="Calibri" w:hAnsi="Calibri" w:cs="Calibri"/>
-          <w:b/>
-          <w:sz w:val="28"/>
-          <w:szCs w:val="28"/>
-        </w:rPr>
-      </w:pPr>
-    </w:p>
-    <w:p>
-      <w:pPr>
-        <w:spacing w:after="200" w:line="276" w:lineRule="auto"/>
-        <w:jc w:val="both"/>
-        <w:rPr>
-          <w:rFonts w:ascii="Calibri" w:eastAsia="Calibri" w:hAnsi="Calibri" w:cs="Calibri"/>
-        </w:rPr>
-      </w:pPr>
-      <w:r>
-        <w:rPr>
-          <w:rFonts w:ascii="Calibri" w:eastAsia="Calibri" w:hAnsi="Calibri" w:cs="Calibri"/>
-          <w:b/>
-          <w:color w:val="FF0000"/>
-        </w:rPr>
-        <w:t xml:space="preserve">ID: </w:t>
-      </w:r>
-      <w:r>
-        <w:rPr>
-          <w:rFonts w:ascii="Calibri" w:eastAsia="Calibri" w:hAnsi="Calibri" w:cs="Calibri"/>
-        </w:rPr>
-        <w:t>CU8</w:t>
-      </w:r>
-    </w:p>
-    <w:p>
-      <w:pPr>
-        <w:spacing w:after="200" w:line="276" w:lineRule="auto"/>
-        <w:jc w:val="both"/>
-        <w:rPr>
-          <w:rFonts w:ascii="Calibri" w:eastAsia="Calibri" w:hAnsi="Calibri" w:cs="Calibri"/>
-        </w:rPr>
-      </w:pPr>
-      <w:r>
-        <w:rPr>
-          <w:rFonts w:ascii="Calibri" w:eastAsia="Calibri" w:hAnsi="Calibri" w:cs="Calibri"/>
-          <w:b/>
-          <w:color w:val="FF0000"/>
-        </w:rPr>
-        <w:t xml:space="preserve">Attori: </w:t>
-      </w:r>
-      <w:r>
-        <w:rPr>
-          <w:rFonts w:ascii="Calibri" w:eastAsia="Calibri" w:hAnsi="Calibri" w:cs="Calibri"/>
-        </w:rPr>
-        <w:t>Amministratore</w:t>
-      </w:r>
-    </w:p>
-    <w:p>
-      <w:pPr>
-        <w:spacing w:after="200" w:line="276" w:lineRule="auto"/>
-        <w:jc w:val="both"/>
-        <w:rPr>
-          <w:rFonts w:ascii="Calibri" w:eastAsia="Calibri" w:hAnsi="Calibri" w:cs="Calibri"/>
-          <w:b/>
-          <w:color w:val="FF0000"/>
-        </w:rPr>
-      </w:pPr>
-      <w:r>
-        <w:rPr>
-          <w:rFonts w:ascii="Calibri" w:eastAsia="Calibri" w:hAnsi="Calibri" w:cs="Calibri"/>
-          <w:b/>
-          <w:color w:val="FF0000"/>
-        </w:rPr>
-        <w:t>Precondizioni:</w:t>
-      </w:r>
-    </w:p>
-    <w:p>
-      <w:pPr>
-        <w:pStyle w:val="Paragrafoelenco"/>
-        <w:numPr>
-          <w:ilvl w:val="0"/>
-          <w:numId w:val="16"/>
-        </w:numPr>
-        <w:spacing w:after="200" w:line="276" w:lineRule="auto"/>
-        <w:jc w:val="both"/>
-        <w:rPr>
-          <w:rFonts w:ascii="Calibri" w:eastAsia="Calibri" w:hAnsi="Calibri" w:cs="Calibri"/>
-        </w:rPr>
-      </w:pPr>
-      <w:r>
-        <w:rPr>
-          <w:rFonts w:ascii="Calibri" w:eastAsia="Calibri" w:hAnsi="Calibri" w:cs="Calibri"/>
-        </w:rPr>
-        <w:t xml:space="preserve">Il museo </w:t>
-      </w:r>
-      <w:r>
-        <w:rPr>
-          <w:rFonts w:ascii="Calibri" w:eastAsia="Calibri" w:hAnsi="Calibri" w:cs="Calibri"/>
-        </w:rPr>
-        <w:t>è già iscritto alla piattaforma</w:t>
-      </w:r>
-    </w:p>
-    <w:p>
-      <w:pPr>
-        <w:pStyle w:val="Paragrafoelenco"/>
-        <w:numPr>
-          <w:ilvl w:val="0"/>
-          <w:numId w:val="16"/>
-        </w:numPr>
-        <w:spacing w:after="200" w:line="276" w:lineRule="auto"/>
-        <w:jc w:val="both"/>
-        <w:rPr>
-          <w:rFonts w:ascii="Calibri" w:eastAsia="Calibri" w:hAnsi="Calibri" w:cs="Calibri"/>
-        </w:rPr>
-      </w:pPr>
-      <w:r>
-        <w:rPr>
-          <w:rFonts w:ascii="Calibri" w:eastAsia="Calibri" w:hAnsi="Calibri" w:cs="Calibri"/>
-        </w:rPr>
-        <w:t>Ho i diritti di accesso al backend come amministratore</w:t>
-      </w:r>
-    </w:p>
-    <w:p>
-      <w:pPr>
-        <w:pStyle w:val="Paragrafoelenco"/>
-        <w:numPr>
-          <w:ilvl w:val="0"/>
-          <w:numId w:val="16"/>
-        </w:numPr>
-        <w:spacing w:after="200" w:line="276" w:lineRule="auto"/>
-        <w:jc w:val="both"/>
-        <w:rPr>
-          <w:rFonts w:ascii="Calibri" w:eastAsia="Calibri" w:hAnsi="Calibri" w:cs="Calibri"/>
-        </w:rPr>
-      </w:pPr>
-      <w:r>
-        <w:rPr>
-          <w:rFonts w:ascii="Calibri" w:eastAsia="Calibri" w:hAnsi="Calibri" w:cs="Calibri"/>
-        </w:rPr>
-        <w:t>Effettuato il login come amministratore</w:t>
-      </w:r>
-    </w:p>
-    <w:p>
-      <w:pPr>
-        <w:spacing w:after="200" w:line="276" w:lineRule="auto"/>
-        <w:jc w:val="both"/>
-        <w:rPr>
-          <w:rFonts w:ascii="Calibri" w:eastAsia="Calibri" w:hAnsi="Calibri" w:cs="Calibri"/>
-          <w:b/>
-          <w:color w:val="FF0000"/>
-        </w:rPr>
-      </w:pPr>
-      <w:r>
-        <w:rPr>
-          <w:rFonts w:ascii="Calibri" w:eastAsia="Calibri" w:hAnsi="Calibri" w:cs="Calibri"/>
-          <w:b/>
-          <w:color w:val="FF0000"/>
-        </w:rPr>
-        <w:t>Sequenza degli eventi:</w:t>
-      </w:r>
-    </w:p>
-    <w:p>
-      <w:pPr>
-        <w:pStyle w:val="Paragrafoelenco"/>
-        <w:numPr>
-          <w:ilvl w:val="0"/>
-          <w:numId w:val="23"/>
-        </w:numPr>
-        <w:spacing w:after="200" w:line="276" w:lineRule="auto"/>
-        <w:jc w:val="both"/>
-        <w:rPr>
-          <w:rFonts w:ascii="Calibri" w:eastAsia="Calibri" w:hAnsi="Calibri" w:cs="Calibri"/>
-        </w:rPr>
-      </w:pPr>
-      <w:r>
-        <w:rPr>
-          <w:rFonts w:ascii="Calibri" w:eastAsia="Calibri" w:hAnsi="Calibri" w:cs="Calibri"/>
-        </w:rPr>
-        <w:t>Accedo al sito web</w:t>
-      </w:r>
-    </w:p>
-    <w:p>
-      <w:pPr>
-        <w:pStyle w:val="Paragrafoelenco"/>
-        <w:numPr>
-          <w:ilvl w:val="0"/>
-          <w:numId w:val="23"/>
-        </w:numPr>
-        <w:spacing w:after="200" w:line="276" w:lineRule="auto"/>
-        <w:jc w:val="both"/>
-        <w:rPr>
-          <w:rFonts w:ascii="Calibri" w:eastAsia="Calibri" w:hAnsi="Calibri" w:cs="Calibri"/>
-        </w:rPr>
-      </w:pPr>
-      <w:r>
-        <w:rPr>
-          <w:rFonts w:ascii="Calibri" w:eastAsia="Calibri" w:hAnsi="Calibri" w:cs="Calibri"/>
-        </w:rPr>
-        <w:t>Effettuo il login tramite le credenziali di accesso</w:t>
-      </w:r>
-    </w:p>
-    <w:p>
-      <w:pPr>
-        <w:pStyle w:val="Paragrafoelenco"/>
-        <w:numPr>
-          <w:ilvl w:val="0"/>
-          <w:numId w:val="23"/>
-        </w:numPr>
-        <w:spacing w:after="200" w:line="276" w:lineRule="auto"/>
-        <w:jc w:val="both"/>
-        <w:rPr>
-          <w:rFonts w:ascii="Calibri" w:eastAsia="Calibri" w:hAnsi="Calibri" w:cs="Calibri"/>
-        </w:rPr>
-      </w:pPr>
-      <w:r>
-        <w:rPr>
-          <w:rFonts w:ascii="Calibri" w:eastAsia="Calibri" w:hAnsi="Calibri" w:cs="Calibri"/>
-        </w:rPr>
-        <w:t>Entro nella se</w:t>
-      </w:r>
-      <w:r>
-        <w:rPr>
-          <w:rFonts w:ascii="Calibri" w:eastAsia="Calibri" w:hAnsi="Calibri" w:cs="Calibri"/>
-        </w:rPr>
-        <w:t>zione dedicata alla modifica dei dati</w:t>
-      </w:r>
-      <w:r>
-        <w:rPr>
-          <w:rFonts w:ascii="Calibri" w:eastAsia="Calibri" w:hAnsi="Calibri" w:cs="Calibri"/>
-        </w:rPr>
-        <w:t xml:space="preserve"> museo</w:t>
-      </w:r>
-    </w:p>
-    <w:p>
-      <w:pPr>
-        <w:pStyle w:val="Paragrafoelenco"/>
-        <w:numPr>
-          <w:ilvl w:val="0"/>
-          <w:numId w:val="23"/>
-        </w:numPr>
-        <w:spacing w:after="200" w:line="276" w:lineRule="auto"/>
-        <w:jc w:val="both"/>
-        <w:rPr>
-          <w:rFonts w:ascii="Calibri" w:eastAsia="Calibri" w:hAnsi="Calibri" w:cs="Calibri"/>
-        </w:rPr>
-      </w:pPr>
-      <w:r>
-        <w:rPr>
-          <w:rFonts w:ascii="Calibri" w:eastAsia="Calibri" w:hAnsi="Calibri" w:cs="Calibri"/>
-        </w:rPr>
-        <w:t>Seleziono la voce “Elimina museo”</w:t>
-      </w:r>
-    </w:p>
-    <w:p>
-      <w:pPr>
-        <w:pStyle w:val="Paragrafoelenco"/>
-        <w:numPr>
-          <w:ilvl w:val="0"/>
-          <w:numId w:val="23"/>
-        </w:numPr>
-        <w:spacing w:after="200" w:line="276" w:lineRule="auto"/>
-        <w:jc w:val="both"/>
-        <w:rPr>
-          <w:rFonts w:ascii="Calibri" w:eastAsia="Calibri" w:hAnsi="Calibri" w:cs="Calibri"/>
-          <w:b/>
-          <w:color w:val="FF0000"/>
-        </w:rPr>
-      </w:pPr>
-      <w:r>
-        <w:rPr>
-          <w:rFonts w:ascii="Calibri" w:eastAsia="Calibri" w:hAnsi="Calibri" w:cs="Calibri"/>
-        </w:rPr>
-        <w:t xml:space="preserve">Confermo/annullo </w:t>
-      </w:r>
-      <w:r>
-        <w:rPr>
-          <w:rFonts w:ascii="Calibri" w:eastAsia="Calibri" w:hAnsi="Calibri" w:cs="Calibri"/>
-        </w:rPr>
-        <w:t>l’elimin</w:t>
-      </w:r>
-      <w:r>
-        <w:rPr>
-          <w:rFonts w:ascii="Calibri" w:eastAsia="Calibri" w:hAnsi="Calibri" w:cs="Calibri"/>
-        </w:rPr>
-        <w:t>a</w:t>
-      </w:r>
-      <w:r>
-        <w:rPr>
-          <w:rFonts w:ascii="Calibri" w:eastAsia="Calibri" w:hAnsi="Calibri" w:cs="Calibri"/>
-        </w:rPr>
-        <w:t>zione</w:t>
-      </w:r>
-    </w:p>
-    <w:p>
-      <w:pPr>
-        <w:spacing w:after="200" w:line="276" w:lineRule="auto"/>
-        <w:jc w:val="both"/>
-        <w:rPr>
-          <w:rFonts w:ascii="Calibri" w:eastAsia="Calibri" w:hAnsi="Calibri" w:cs="Calibri"/>
-          <w:b/>
-          <w:color w:val="FF0000"/>
-        </w:rPr>
-      </w:pPr>
-      <w:r>
-        <w:rPr>
-          <w:rFonts w:ascii="Calibri" w:eastAsia="Calibri" w:hAnsi="Calibri" w:cs="Calibri"/>
-          <w:b/>
-          <w:color w:val="FF0000"/>
-        </w:rPr>
-        <w:t>Postcondizioni:</w:t>
-      </w:r>
-    </w:p>
-    <w:p>
-      <w:pPr>
-        <w:pStyle w:val="Paragrafoelenco"/>
-        <w:numPr>
-          <w:ilvl w:val="0"/>
-          <w:numId w:val="16"/>
-        </w:numPr>
-        <w:spacing w:after="200" w:line="276" w:lineRule="auto"/>
-        <w:jc w:val="both"/>
-        <w:rPr>
-          <w:rFonts w:ascii="Calibri" w:eastAsia="Calibri" w:hAnsi="Calibri" w:cs="Calibri"/>
-          <w:b/>
-          <w:color w:val="FF0000"/>
-        </w:rPr>
-      </w:pPr>
-      <w:r>
-        <w:rPr>
-          <w:rFonts w:ascii="Calibri" w:eastAsia="Calibri" w:hAnsi="Calibri" w:cs="Calibri"/>
-        </w:rPr>
-        <w:t>Eliminazione del museo</w:t>
-      </w:r>
-      <w:r>
-        <w:rPr>
-          <w:rFonts w:ascii="Calibri" w:eastAsia="Calibri" w:hAnsi="Calibri" w:cs="Calibri"/>
-        </w:rPr>
-        <w:t xml:space="preserve"> avvenuta con successo</w:t>
-      </w:r>
-    </w:p>
-    <w:p>
-      <w:pPr>
-        <w:spacing w:after="200" w:line="276" w:lineRule="auto"/>
-        <w:jc w:val="both"/>
-        <w:rPr>
-          <w:rFonts w:ascii="Calibri" w:eastAsia="Calibri" w:hAnsi="Calibri" w:cs="Calibri"/>
-          <w:b/>
-          <w:color w:val="FF0000"/>
-        </w:rPr>
-      </w:pPr>
-    </w:p>
-    <w:p>
-      <w:pPr>
-        <w:spacing w:after="200" w:line="276" w:lineRule="auto"/>
-        <w:jc w:val="both"/>
-        <w:rPr>
-          <w:rFonts w:ascii="Calibri" w:eastAsia="Calibri" w:hAnsi="Calibri" w:cs="Calibri"/>
-          <w:b/>
-          <w:color w:val="FF0000"/>
-        </w:rPr>
-      </w:pPr>
-    </w:p>
-    <w:p>
-      <w:pPr>
-        <w:spacing w:after="200" w:line="276" w:lineRule="auto"/>
-        <w:jc w:val="both"/>
-        <w:rPr>
-          <w:rFonts w:eastAsia="Calibri"/>
-          <w:color w:val="000000" w:themeColor="text1"/>
-        </w:rPr>
-      </w:pPr>
-      <w:r>
-        <w:rPr>
-          <w:rFonts w:eastAsia="Calibri"/>
-          <w:b/>
-          <w:color w:val="538135" w:themeColor="accent6" w:themeShade="BF"/>
-        </w:rPr>
-        <w:t xml:space="preserve">User story: </w:t>
-      </w:r>
-      <w:r>
-        <w:rPr>
-          <w:rFonts w:eastAsia="Calibri"/>
-          <w:color w:val="000000" w:themeColor="text1"/>
-        </w:rPr>
-        <w:t xml:space="preserve">Come </w:t>
-      </w:r>
-      <w:r>
-        <w:rPr>
-          <w:rFonts w:eastAsia="Calibri"/>
-          <w:color w:val="000000" w:themeColor="text1"/>
-        </w:rPr>
-        <w:t>amministratore voglio accedere</w:t>
-      </w:r>
-      <w:r>
-        <w:rPr>
-          <w:rFonts w:eastAsia="Calibri"/>
-          <w:color w:val="000000" w:themeColor="text1"/>
-        </w:rPr>
-        <w:t xml:space="preserve"> al</w:t>
-      </w:r>
-      <w:r>
-        <w:rPr>
-          <w:rFonts w:eastAsia="Calibri"/>
-          <w:color w:val="000000" w:themeColor="text1"/>
-        </w:rPr>
-        <w:t xml:space="preserve"> backend del sito web (tramite login) per eliminare il museo dalla piattaforma</w:t>
-      </w:r>
-    </w:p>
-    <w:p>
-      <w:pPr>
-        <w:spacing w:after="200" w:line="276" w:lineRule="auto"/>
-        <w:rPr>
-          <w:rFonts w:ascii="Calibri" w:eastAsia="Calibri" w:hAnsi="Calibri" w:cs="Calibri"/>
-          <w:b/>
-          <w:sz w:val="28"/>
-          <w:szCs w:val="28"/>
-        </w:rPr>
-      </w:pPr>
-    </w:p>
-    <w:p>
-      <w:pPr>
-        <w:spacing w:after="200" w:line="276" w:lineRule="auto"/>
-        <w:jc w:val="both"/>
-        <w:rPr>
-          <w:rFonts w:ascii="Calibri" w:eastAsia="Calibri" w:hAnsi="Calibri" w:cs="Calibri"/>
-          <w:b/>
-          <w:color w:val="FF0000"/>
-        </w:rPr>
-      </w:pPr>
-    </w:p>
-    <w:p>
-      <w:pPr>
-        <w:spacing w:after="200" w:line="276" w:lineRule="auto"/>
-        <w:jc w:val="both"/>
-        <w:rPr>
-          <w:rFonts w:ascii="Calibri" w:eastAsia="Calibri" w:hAnsi="Calibri" w:cs="Calibri"/>
-          <w:b/>
-          <w:color w:val="FF0000"/>
-        </w:rPr>
-      </w:pPr>
-    </w:p>
-    <w:p>
-      <w:pPr>
-        <w:spacing w:after="200" w:line="276" w:lineRule="auto"/>
-        <w:jc w:val="both"/>
-        <w:rPr>
-          <w:rFonts w:ascii="Calibri" w:eastAsia="Calibri" w:hAnsi="Calibri" w:cs="Calibri"/>
-          <w:b/>
-          <w:color w:val="FF0000"/>
-        </w:rPr>
-      </w:pPr>
-    </w:p>
-    <w:p>
-      <w:pPr>
-        <w:spacing w:after="200" w:line="276" w:lineRule="auto"/>
-        <w:jc w:val="both"/>
-        <w:rPr>
-          <w:rFonts w:ascii="Calibri" w:eastAsia="Calibri" w:hAnsi="Calibri" w:cs="Calibri"/>
-          <w:b/>
-          <w:color w:val="FF0000"/>
-        </w:rPr>
-      </w:pPr>
-    </w:p>
-    <w:p>
-      <w:pPr>
-        <w:spacing w:after="200" w:line="276" w:lineRule="auto"/>
-        <w:jc w:val="both"/>
-        <w:rPr>
-          <w:rFonts w:ascii="Calibri" w:eastAsia="Calibri" w:hAnsi="Calibri" w:cs="Calibri"/>
-          <w:b/>
-          <w:color w:val="FF0000"/>
-        </w:rPr>
-      </w:pPr>
-    </w:p>
-    <w:p>
-      <w:pPr>
-        <w:spacing w:after="200" w:line="276" w:lineRule="auto"/>
-        <w:jc w:val="both"/>
-        <w:rPr>
-          <w:rFonts w:ascii="Calibri" w:eastAsia="Calibri" w:hAnsi="Calibri" w:cs="Calibri"/>
-          <w:b/>
-          <w:color w:val="FF0000"/>
-        </w:rPr>
-      </w:pPr>
-    </w:p>
-    <w:p>
-      <w:pPr>
-        <w:spacing w:after="200" w:line="276" w:lineRule="auto"/>
-        <w:jc w:val="both"/>
-        <w:rPr>
-          <w:rFonts w:ascii="Calibri" w:eastAsia="Calibri" w:hAnsi="Calibri" w:cs="Calibri"/>
-          <w:b/>
-          <w:color w:val="FF0000"/>
-        </w:rPr>
-      </w:pPr>
-    </w:p>
-    <w:p>
-      <w:pPr>
-        <w:spacing w:after="200" w:line="276" w:lineRule="auto"/>
-        <w:jc w:val="both"/>
-        <w:rPr>
-          <w:rFonts w:ascii="Calibri" w:eastAsia="Calibri" w:hAnsi="Calibri" w:cs="Calibri"/>
-          <w:b/>
-          <w:color w:val="FF0000"/>
-        </w:rPr>
-      </w:pPr>
-    </w:p>
-    <w:p>
-      <w:pPr>
-        <w:spacing w:after="200" w:line="276" w:lineRule="auto"/>
-        <w:jc w:val="both"/>
-        <w:rPr>
-          <w:rFonts w:ascii="Calibri" w:eastAsia="Calibri" w:hAnsi="Calibri" w:cs="Calibri"/>
-          <w:b/>
-          <w:color w:val="FF0000"/>
-        </w:rPr>
-      </w:pPr>
-    </w:p>
-    <w:p>
-      <w:pPr>
-        <w:spacing w:after="200" w:line="276" w:lineRule="auto"/>
-        <w:jc w:val="center"/>
-        <w:rPr>
-          <w:rFonts w:ascii="Calibri" w:eastAsia="Calibri" w:hAnsi="Calibri" w:cs="Calibri"/>
-          <w:b/>
-          <w:sz w:val="28"/>
-          <w:szCs w:val="28"/>
-        </w:rPr>
-      </w:pPr>
+      <w:bookmarkStart w:id="1" w:name="_GoBack"/>
+      <w:bookmarkEnd w:id="1"/>
       <w:r>
         <w:rPr>
           <w:rFonts w:ascii="Calibri" w:eastAsia="Calibri" w:hAnsi="Calibri" w:cs="Calibri"/>
@@ -7363,7 +5684,7 @@
 </file>
 
 <file path=word/numbering.xml><?xml version="1.0" encoding="utf-8"?>
-<w:numbering xmlns:wpc="http://schemas.microsoft.com/office/word/2010/wordprocessingCanvas" xmlns:cx="http://schemas.microsoft.com/office/drawing/2014/chartex" xmlns:cx1="http://schemas.microsoft.com/office/drawing/2015/9/8/chartex" xmlns:cx2="http://schemas.microsoft.com/office/drawing/2015/10/21/chartex" xmlns:cx3="http://schemas.microsoft.com/office/drawing/2016/5/9/chartex" xmlns:cx4="http://schemas.microsoft.com/office/drawing/2016/5/10/chartex" xmlns:cx5="http://schemas.microsoft.com/office/drawing/2016/5/11/chartex" xmlns:cx6="http://schemas.microsoft.com/office/drawing/2016/5/12/chartex" xmlns:cx7="http://schemas.microsoft.com/office/drawing/2016/5/13/chartex" xmlns:cx8="http://schemas.microsoft.com/office/drawing/2016/5/14/chartex" xmlns:mc="http://schemas.openxmlformats.org/markup-compatibility/2006" xmlns:aink="http://schemas.microsoft.com/office/drawing/2016/ink" xmlns:o="urn:schemas-microsoft-com:office:office" xmlns:r="http://schemas.openxmlformats.org/officeDocument/2006/relationships" xmlns:m="http://schemas.openxmlformats.org/officeDocument/2006/math" xmlns:v="urn:schemas-microsoft-com:vml" xmlns:wp14="http://schemas.microsoft.com/office/word/2010/wordprocessingDrawing" xmlns:wp="http://schemas.openxmlformats.org/drawingml/2006/wordprocessingDrawing" xmlns:w10="urn:schemas-microsoft-com:office:word" xmlns:w="http://schemas.openxmlformats.org/wordprocessingml/2006/main" xmlns:w14="http://schemas.microsoft.com/office/word/2010/wordml" xmlns:w15="http://schemas.microsoft.com/office/word/2012/wordml" xmlns:w16se="http://schemas.microsoft.com/office/word/2015/wordml/symex" xmlns:wpg="http://schemas.microsoft.com/office/word/2010/wordprocessingGroup" xmlns:wpi="http://schemas.microsoft.com/office/word/2010/wordprocessingInk" xmlns:wne="http://schemas.microsoft.com/office/word/2006/wordml" xmlns:wps="http://schemas.microsoft.com/office/word/2010/wordprocessingShape" mc:Ignorable="w14 w15 w16se wp14">
+<w:numbering xmlns:wpc="http://schemas.microsoft.com/office/word/2010/wordprocessingCanvas" xmlns:cx="http://schemas.microsoft.com/office/drawing/2014/chartex" xmlns:cx1="http://schemas.microsoft.com/office/drawing/2015/9/8/chartex" xmlns:cx2="http://schemas.microsoft.com/office/drawing/2015/10/21/chartex" xmlns:cx3="http://schemas.microsoft.com/office/drawing/2016/5/9/chartex" xmlns:cx4="http://schemas.microsoft.com/office/drawing/2016/5/10/chartex" xmlns:cx5="http://schemas.microsoft.com/office/drawing/2016/5/11/chartex" xmlns:cx6="http://schemas.microsoft.com/office/drawing/2016/5/12/chartex" xmlns:cx7="http://schemas.microsoft.com/office/drawing/2016/5/13/chartex" xmlns:cx8="http://schemas.microsoft.com/office/drawing/2016/5/14/chartex" xmlns:mc="http://schemas.openxmlformats.org/markup-compatibility/2006" xmlns:aink="http://schemas.microsoft.com/office/drawing/2016/ink" xmlns:am3d="http://schemas.microsoft.com/office/drawing/2017/model3d" xmlns:o="urn:schemas-microsoft-com:office:office" xmlns:r="http://schemas.openxmlformats.org/officeDocument/2006/relationships" xmlns:m="http://schemas.openxmlformats.org/officeDocument/2006/math" xmlns:v="urn:schemas-microsoft-com:vml" xmlns:wp14="http://schemas.microsoft.com/office/word/2010/wordprocessingDrawing" xmlns:wp="http://schemas.openxmlformats.org/drawingml/2006/wordprocessingDrawing" xmlns:w10="urn:schemas-microsoft-com:office:word" xmlns:w="http://schemas.openxmlformats.org/wordprocessingml/2006/main" xmlns:w14="http://schemas.microsoft.com/office/word/2010/wordml" xmlns:w15="http://schemas.microsoft.com/office/word/2012/wordml" xmlns:w16cid="http://schemas.microsoft.com/office/word/2016/wordml/cid" xmlns:w16se="http://schemas.microsoft.com/office/word/2015/wordml/symex" xmlns:wpg="http://schemas.microsoft.com/office/word/2010/wordprocessingGroup" xmlns:wpi="http://schemas.microsoft.com/office/word/2010/wordprocessingInk" xmlns:wne="http://schemas.microsoft.com/office/word/2006/wordml" xmlns:wps="http://schemas.microsoft.com/office/word/2010/wordprocessingShape" mc:Ignorable="w14 w15 w16se w16cid wp14">
   <w:abstractNum w:abstractNumId="0" w15:restartNumberingAfterBreak="0">
     <w:nsid w:val="0C5833B4"/>
     <w:multiLevelType w:val="hybridMultilevel"/>
@@ -9787,7 +8108,7 @@
 </file>
 
 <file path=word/styles.xml><?xml version="1.0" encoding="utf-8"?>
-<w:styles xmlns:mc="http://schemas.openxmlformats.org/markup-compatibility/2006" xmlns:r="http://schemas.openxmlformats.org/officeDocument/2006/relationships" xmlns:w="http://schemas.openxmlformats.org/wordprocessingml/2006/main" xmlns:w14="http://schemas.microsoft.com/office/word/2010/wordml" xmlns:w15="http://schemas.microsoft.com/office/word/2012/wordml" xmlns:w16se="http://schemas.microsoft.com/office/word/2015/wordml/symex" mc:Ignorable="w14 w15 w16se">
+<w:styles xmlns:mc="http://schemas.openxmlformats.org/markup-compatibility/2006" xmlns:r="http://schemas.openxmlformats.org/officeDocument/2006/relationships" xmlns:w="http://schemas.openxmlformats.org/wordprocessingml/2006/main" xmlns:w14="http://schemas.microsoft.com/office/word/2010/wordml" xmlns:w15="http://schemas.microsoft.com/office/word/2012/wordml" xmlns:w16cid="http://schemas.microsoft.com/office/word/2016/wordml/cid" xmlns:w16se="http://schemas.microsoft.com/office/word/2015/wordml/symex" mc:Ignorable="w14 w15 w16se w16cid">
   <w:docDefaults>
     <w:rPrDefault>
       <w:rPr>
@@ -9803,7 +8124,7 @@
       </w:pPr>
     </w:pPrDefault>
   </w:docDefaults>
-  <w:latentStyles w:defLockedState="0" w:defUIPriority="99" w:defSemiHidden="0" w:defUnhideWhenUsed="0" w:defQFormat="0" w:count="374">
+  <w:latentStyles w:defLockedState="0" w:defUIPriority="99" w:defSemiHidden="0" w:defUnhideWhenUsed="0" w:defQFormat="0" w:count="375">
     <w:lsdException w:name="Normal" w:uiPriority="0" w:qFormat="1"/>
     <w:lsdException w:name="heading 1" w:uiPriority="9" w:qFormat="1"/>
     <w:lsdException w:name="heading 2" w:semiHidden="1" w:uiPriority="9" w:unhideWhenUsed="1" w:qFormat="1"/>
@@ -9909,7 +8230,6 @@
     <w:lsdException w:name="HTML Sample" w:semiHidden="1" w:unhideWhenUsed="1"/>
     <w:lsdException w:name="HTML Typewriter" w:semiHidden="1" w:unhideWhenUsed="1"/>
     <w:lsdException w:name="HTML Variable" w:semiHidden="1" w:unhideWhenUsed="1"/>
-    <w:lsdException w:name="Normal Table" w:semiHidden="1" w:unhideWhenUsed="1"/>
     <w:lsdException w:name="annotation subject" w:semiHidden="1" w:unhideWhenUsed="1"/>
     <w:lsdException w:name="No List" w:semiHidden="1" w:unhideWhenUsed="1"/>
     <w:lsdException w:name="Outline List 1" w:semiHidden="1" w:unhideWhenUsed="1"/>
@@ -9956,10 +8276,8 @@
     <w:lsdException w:name="Table Subtle 2" w:semiHidden="1" w:unhideWhenUsed="1"/>
     <w:lsdException w:name="Table Web 1" w:semiHidden="1" w:unhideWhenUsed="1"/>
     <w:lsdException w:name="Table Web 2" w:semiHidden="1" w:unhideWhenUsed="1"/>
-    <w:lsdException w:name="Table Web 3" w:semiHidden="1" w:unhideWhenUsed="1"/>
     <w:lsdException w:name="Balloon Text" w:semiHidden="1" w:unhideWhenUsed="1"/>
     <w:lsdException w:name="Table Grid" w:uiPriority="39"/>
-    <w:lsdException w:name="Table Theme" w:semiHidden="1" w:unhideWhenUsed="1"/>
     <w:lsdException w:name="Placeholder Text" w:semiHidden="1"/>
     <w:lsdException w:name="No Spacing" w:uiPriority="1" w:qFormat="1"/>
     <w:lsdException w:name="Light Shading" w:uiPriority="60"/>
@@ -10178,6 +8496,7 @@
     <w:lsdException w:name="Mention" w:semiHidden="1" w:unhideWhenUsed="1"/>
     <w:lsdException w:name="Smart Hyperlink" w:semiHidden="1" w:unhideWhenUsed="1"/>
     <w:lsdException w:name="Hashtag" w:semiHidden="1" w:unhideWhenUsed="1"/>
+    <w:lsdException w:name="Unresolved Mention" w:semiHidden="1" w:unhideWhenUsed="1"/>
   </w:latentStyles>
   <w:style w:type="paragraph" w:default="1" w:styleId="Normale">
     <w:name w:val="Normal"/>

</xml_diff>